<commit_message>
Drugi komit za test
</commit_message>
<xml_diff>
--- a/BZRM seminarski.docx
+++ b/BZRM seminarski.docx
@@ -888,19 +888,8 @@
           <w:sz w:val="28"/>
           <w:szCs w:val="28"/>
         </w:rPr>
-        <w:t xml:space="preserve">2021. </w:t>
-      </w:r>
-      <w:proofErr w:type="spellStart"/>
-      <w:proofErr w:type="gramStart"/>
-      <w:r>
-        <w:rPr>
-          <w:sz w:val="28"/>
-          <w:szCs w:val="28"/>
-        </w:rPr>
-        <w:t>godina</w:t>
-      </w:r>
-      <w:proofErr w:type="spellEnd"/>
-      <w:proofErr w:type="gramEnd"/>
+        <w:t>2021. godina</w:t>
+      </w:r>
     </w:p>
     <w:p>
       <w:pPr>
@@ -937,13 +926,8 @@
           <w:numId w:val="1"/>
         </w:numPr>
       </w:pPr>
-      <w:proofErr w:type="spellStart"/>
-      <w:r>
-        <w:t>Šta</w:t>
-      </w:r>
-      <w:proofErr w:type="spellEnd"/>
-      <w:r>
-        <w:t xml:space="preserve"> je DDoS?</w:t>
+      <w:r>
+        <w:t>Šta je DDoS?</w:t>
       </w:r>
     </w:p>
     <w:p>
@@ -954,13 +938,8 @@
           <w:numId w:val="1"/>
         </w:numPr>
       </w:pPr>
-      <w:proofErr w:type="spellStart"/>
-      <w:r>
-        <w:t>Podela</w:t>
-      </w:r>
-      <w:proofErr w:type="spellEnd"/>
-      <w:r>
-        <w:t xml:space="preserve"> DDoS</w:t>
+      <w:r>
+        <w:t>Podela DDoS</w:t>
       </w:r>
       <w:r>
         <w:t>-a</w:t>
@@ -977,42 +956,12 @@
           <w:sz w:val="22"/>
         </w:rPr>
       </w:pPr>
-      <w:proofErr w:type="spellStart"/>
-      <w:r>
-        <w:rPr>
-          <w:sz w:val="22"/>
-        </w:rPr>
-        <w:t>Napadi</w:t>
-      </w:r>
-      <w:proofErr w:type="spellEnd"/>
-      <w:r>
-        <w:rPr>
-          <w:sz w:val="22"/>
-        </w:rPr>
-        <w:t xml:space="preserve"> </w:t>
-      </w:r>
-      <w:proofErr w:type="spellStart"/>
-      <w:r>
-        <w:rPr>
-          <w:sz w:val="22"/>
-        </w:rPr>
-        <w:t>velikog</w:t>
-      </w:r>
-      <w:proofErr w:type="spellEnd"/>
-      <w:r>
-        <w:rPr>
-          <w:sz w:val="22"/>
-        </w:rPr>
-        <w:t xml:space="preserve"> </w:t>
-      </w:r>
-      <w:proofErr w:type="spellStart"/>
-      <w:r>
-        <w:rPr>
-          <w:sz w:val="22"/>
-        </w:rPr>
-        <w:t>opsega</w:t>
-      </w:r>
-      <w:proofErr w:type="spellEnd"/>
+      <w:r>
+        <w:rPr>
+          <w:sz w:val="22"/>
+        </w:rPr>
+        <w:t>Napadi velikog opsega</w:t>
+      </w:r>
       <w:r>
         <w:rPr>
           <w:sz w:val="22"/>
@@ -1031,30 +980,8 @@
         <w:rPr>
           <w:sz w:val="22"/>
         </w:rPr>
-        <w:t xml:space="preserve">3.2 </w:t>
-      </w:r>
-      <w:proofErr w:type="spellStart"/>
-      <w:r>
-        <w:rPr>
-          <w:sz w:val="22"/>
-        </w:rPr>
-        <w:t>Protokol</w:t>
-      </w:r>
-      <w:proofErr w:type="spellEnd"/>
-      <w:r>
-        <w:rPr>
-          <w:sz w:val="22"/>
-        </w:rPr>
-        <w:t xml:space="preserve"> </w:t>
-      </w:r>
-      <w:proofErr w:type="spellStart"/>
-      <w:r>
-        <w:rPr>
-          <w:sz w:val="22"/>
-        </w:rPr>
-        <w:t>napadi</w:t>
-      </w:r>
-      <w:proofErr w:type="spellEnd"/>
+        <w:t>3.2 Protokol napadi</w:t>
+      </w:r>
     </w:p>
     <w:p>
       <w:pPr>
@@ -1067,42 +994,12 @@
           <w:sz w:val="22"/>
         </w:rPr>
       </w:pPr>
-      <w:proofErr w:type="spellStart"/>
-      <w:r>
-        <w:rPr>
-          <w:sz w:val="22"/>
-        </w:rPr>
-        <w:t>Napadi</w:t>
-      </w:r>
-      <w:proofErr w:type="spellEnd"/>
-      <w:r>
-        <w:rPr>
-          <w:sz w:val="22"/>
-        </w:rPr>
-        <w:t xml:space="preserve"> </w:t>
-      </w:r>
-      <w:proofErr w:type="spellStart"/>
-      <w:r>
-        <w:rPr>
-          <w:sz w:val="22"/>
-        </w:rPr>
-        <w:t>aplikacijskog</w:t>
-      </w:r>
-      <w:proofErr w:type="spellEnd"/>
-      <w:r>
-        <w:rPr>
-          <w:sz w:val="22"/>
-        </w:rPr>
-        <w:t xml:space="preserve"> </w:t>
-      </w:r>
-      <w:proofErr w:type="spellStart"/>
-      <w:r>
-        <w:rPr>
-          <w:sz w:val="22"/>
-        </w:rPr>
-        <w:t>sloja</w:t>
-      </w:r>
-      <w:proofErr w:type="spellEnd"/>
+      <w:r>
+        <w:rPr>
+          <w:sz w:val="22"/>
+        </w:rPr>
+        <w:t>Napadi aplikacijskog sloja</w:t>
+      </w:r>
     </w:p>
     <w:p>
       <w:pPr>
@@ -1115,14 +1012,12 @@
           <w:sz w:val="22"/>
         </w:rPr>
       </w:pPr>
-      <w:proofErr w:type="spellStart"/>
       <w:r>
         <w:rPr>
           <w:sz w:val="22"/>
         </w:rPr>
         <w:t>Naj</w:t>
       </w:r>
-      <w:proofErr w:type="spellEnd"/>
       <w:r>
         <w:rPr>
           <w:sz w:val="22"/>
@@ -1235,49 +1130,11 @@
           <w:sz w:val="22"/>
         </w:rPr>
       </w:pPr>
-      <w:proofErr w:type="spellStart"/>
-      <w:proofErr w:type="gramStart"/>
-      <w:r>
-        <w:rPr>
-          <w:sz w:val="22"/>
-        </w:rPr>
-        <w:t>Ko</w:t>
-      </w:r>
-      <w:proofErr w:type="spellEnd"/>
-      <w:proofErr w:type="gramEnd"/>
-      <w:r>
-        <w:rPr>
-          <w:sz w:val="22"/>
-        </w:rPr>
-        <w:t xml:space="preserve"> je </w:t>
-      </w:r>
-      <w:proofErr w:type="spellStart"/>
-      <w:r>
-        <w:rPr>
-          <w:sz w:val="22"/>
-        </w:rPr>
-        <w:t>ugrožen</w:t>
-      </w:r>
-      <w:proofErr w:type="spellEnd"/>
-      <w:r>
-        <w:rPr>
-          <w:sz w:val="22"/>
-        </w:rPr>
-        <w:t xml:space="preserve"> od DDoS </w:t>
-      </w:r>
-      <w:proofErr w:type="spellStart"/>
-      <w:r>
-        <w:rPr>
-          <w:sz w:val="22"/>
-        </w:rPr>
-        <w:t>napada</w:t>
-      </w:r>
-      <w:proofErr w:type="spellEnd"/>
-      <w:r>
-        <w:rPr>
-          <w:sz w:val="22"/>
-        </w:rPr>
-        <w:t>?</w:t>
+      <w:r>
+        <w:rPr>
+          <w:sz w:val="22"/>
+        </w:rPr>
+        <w:t>Ko je ugrožen od DDoS napada?</w:t>
       </w:r>
     </w:p>
     <w:p>
@@ -1295,16 +1152,8 @@
         <w:rPr>
           <w:sz w:val="22"/>
         </w:rPr>
-        <w:t xml:space="preserve">DDoS </w:t>
-      </w:r>
-      <w:proofErr w:type="spellStart"/>
-      <w:r>
-        <w:rPr>
-          <w:sz w:val="22"/>
-        </w:rPr>
-        <w:t>alati</w:t>
-      </w:r>
-      <w:proofErr w:type="spellEnd"/>
+        <w:t>DDoS alati</w:t>
+      </w:r>
     </w:p>
     <w:p>
       <w:pPr>
@@ -1317,56 +1166,12 @@
           <w:sz w:val="22"/>
         </w:rPr>
       </w:pPr>
-      <w:proofErr w:type="spellStart"/>
-      <w:r>
-        <w:rPr>
-          <w:sz w:val="22"/>
-        </w:rPr>
-        <w:t>Prevencija</w:t>
-      </w:r>
-      <w:proofErr w:type="spellEnd"/>
-      <w:r>
-        <w:rPr>
-          <w:sz w:val="22"/>
-        </w:rPr>
-        <w:t xml:space="preserve"> </w:t>
-      </w:r>
-      <w:proofErr w:type="spellStart"/>
-      <w:r>
-        <w:rPr>
-          <w:sz w:val="22"/>
-        </w:rPr>
-        <w:t>i</w:t>
-      </w:r>
-      <w:proofErr w:type="spellEnd"/>
-      <w:r>
-        <w:rPr>
-          <w:sz w:val="22"/>
-        </w:rPr>
-        <w:t xml:space="preserve"> </w:t>
-      </w:r>
-      <w:proofErr w:type="spellStart"/>
-      <w:r>
-        <w:rPr>
-          <w:sz w:val="22"/>
-        </w:rPr>
-        <w:t>zaštita</w:t>
-      </w:r>
-      <w:proofErr w:type="spellEnd"/>
-      <w:r>
-        <w:rPr>
-          <w:sz w:val="22"/>
-        </w:rPr>
-        <w:t xml:space="preserve"> od DDoS </w:t>
-      </w:r>
-      <w:proofErr w:type="spellStart"/>
-      <w:r>
-        <w:rPr>
-          <w:sz w:val="22"/>
-        </w:rPr>
-        <w:t>napada</w:t>
-      </w:r>
-      <w:proofErr w:type="spellEnd"/>
+      <w:r>
+        <w:rPr>
+          <w:sz w:val="22"/>
+        </w:rPr>
+        <w:t>Prevencija i zaštita od DDoS napada</w:t>
+      </w:r>
     </w:p>
     <w:p>
       <w:pPr>
@@ -1379,70 +1184,18 @@
           <w:sz w:val="22"/>
         </w:rPr>
       </w:pPr>
-      <w:proofErr w:type="spellStart"/>
-      <w:r>
-        <w:rPr>
-          <w:sz w:val="22"/>
-        </w:rPr>
-        <w:t>Softveri</w:t>
-      </w:r>
-      <w:proofErr w:type="spellEnd"/>
-      <w:r>
-        <w:rPr>
-          <w:sz w:val="22"/>
-        </w:rPr>
-        <w:t xml:space="preserve"> </w:t>
-      </w:r>
-      <w:proofErr w:type="spellStart"/>
-      <w:r>
-        <w:rPr>
-          <w:sz w:val="22"/>
-        </w:rPr>
-        <w:t>i</w:t>
-      </w:r>
-      <w:proofErr w:type="spellEnd"/>
-      <w:r>
-        <w:rPr>
-          <w:sz w:val="22"/>
-        </w:rPr>
-        <w:t xml:space="preserve"> </w:t>
-      </w:r>
-      <w:proofErr w:type="spellStart"/>
-      <w:r>
-        <w:rPr>
-          <w:sz w:val="22"/>
-        </w:rPr>
-        <w:t>usluge</w:t>
-      </w:r>
-      <w:proofErr w:type="spellEnd"/>
-      <w:r>
-        <w:rPr>
-          <w:sz w:val="22"/>
-        </w:rPr>
-        <w:t xml:space="preserve"> </w:t>
-      </w:r>
-      <w:proofErr w:type="spellStart"/>
-      <w:r>
-        <w:rPr>
-          <w:sz w:val="22"/>
-        </w:rPr>
-        <w:t>za</w:t>
-      </w:r>
-      <w:proofErr w:type="spellEnd"/>
-      <w:r>
-        <w:rPr>
-          <w:sz w:val="22"/>
-        </w:rPr>
-        <w:t xml:space="preserve"> </w:t>
-      </w:r>
-      <w:proofErr w:type="spellStart"/>
-      <w:r>
-        <w:rPr>
-          <w:sz w:val="22"/>
-        </w:rPr>
-        <w:t>zaštitu</w:t>
-      </w:r>
-      <w:proofErr w:type="spellEnd"/>
+      <w:r>
+        <w:rPr>
+          <w:sz w:val="22"/>
+        </w:rPr>
+        <w:t>Softveri i usluge</w:t>
+      </w:r>
+      <w:r>
+        <w:rPr>
+          <w:sz w:val="22"/>
+        </w:rPr>
+        <w:t xml:space="preserve"> za zaštitu</w:t>
+      </w:r>
     </w:p>
     <w:p>
       <w:pPr>
@@ -1455,28 +1208,12 @@
           <w:sz w:val="22"/>
         </w:rPr>
       </w:pPr>
-      <w:proofErr w:type="spellStart"/>
-      <w:r>
-        <w:rPr>
-          <w:sz w:val="22"/>
-        </w:rPr>
-        <w:t>IndusFace</w:t>
-      </w:r>
-      <w:proofErr w:type="spellEnd"/>
-      <w:r>
-        <w:rPr>
-          <w:sz w:val="22"/>
-        </w:rPr>
-        <w:t xml:space="preserve"> </w:t>
-      </w:r>
-      <w:proofErr w:type="spellStart"/>
-      <w:r>
-        <w:rPr>
-          <w:sz w:val="22"/>
-        </w:rPr>
-        <w:t>AppTrana</w:t>
-      </w:r>
-      <w:proofErr w:type="spellEnd"/>
+      <w:r>
+        <w:rPr>
+          <w:sz w:val="22"/>
+        </w:rPr>
+        <w:t>IndusFace AppTrana</w:t>
+      </w:r>
     </w:p>
     <w:p>
       <w:pPr>
@@ -1489,19 +1226,11 @@
           <w:sz w:val="22"/>
         </w:rPr>
       </w:pPr>
-      <w:proofErr w:type="spellStart"/>
-      <w:r>
-        <w:rPr>
-          <w:sz w:val="22"/>
-        </w:rPr>
-        <w:t>SolarWinds</w:t>
-      </w:r>
-      <w:proofErr w:type="spellEnd"/>
-      <w:r>
-        <w:rPr>
-          <w:sz w:val="22"/>
-        </w:rPr>
-        <w:t xml:space="preserve"> Security event manager</w:t>
+      <w:r>
+        <w:rPr>
+          <w:sz w:val="22"/>
+        </w:rPr>
+        <w:t>SolarWinds Security event manager</w:t>
       </w:r>
     </w:p>
     <w:p>
@@ -1515,14 +1244,12 @@
           <w:sz w:val="22"/>
         </w:rPr>
       </w:pPr>
-      <w:proofErr w:type="spellStart"/>
       <w:r>
         <w:rPr>
           <w:sz w:val="22"/>
         </w:rPr>
         <w:t>Sucuri</w:t>
       </w:r>
-      <w:proofErr w:type="spellEnd"/>
       <w:r>
         <w:rPr>
           <w:sz w:val="22"/>
@@ -1541,14 +1268,12 @@
           <w:sz w:val="22"/>
         </w:rPr>
       </w:pPr>
-      <w:proofErr w:type="spellStart"/>
       <w:r>
         <w:rPr>
           <w:sz w:val="22"/>
         </w:rPr>
         <w:t>Cloudflare</w:t>
       </w:r>
-      <w:proofErr w:type="spellEnd"/>
     </w:p>
     <w:p>
       <w:pPr>
@@ -1597,14 +1322,12 @@
           <w:sz w:val="22"/>
         </w:rPr>
       </w:pPr>
-      <w:proofErr w:type="spellStart"/>
       <w:r>
         <w:rPr>
           <w:sz w:val="22"/>
         </w:rPr>
         <w:t>Zaključak</w:t>
       </w:r>
-      <w:proofErr w:type="spellEnd"/>
     </w:p>
     <w:p>
       <w:pPr>
@@ -1617,14 +1340,12 @@
           <w:sz w:val="22"/>
         </w:rPr>
       </w:pPr>
-      <w:proofErr w:type="spellStart"/>
       <w:r>
         <w:rPr>
           <w:sz w:val="22"/>
         </w:rPr>
         <w:t>Literatura</w:t>
       </w:r>
-      <w:proofErr w:type="spellEnd"/>
     </w:p>
     <w:p>
       <w:pPr>
@@ -1646,7 +1367,6 @@
           <w:rFonts w:ascii="Times New Roman" w:hAnsi="Times New Roman" w:cs="Times New Roman"/>
         </w:rPr>
       </w:pPr>
-      <w:proofErr w:type="spellStart"/>
       <w:r>
         <w:rPr>
           <w:rFonts w:ascii="Times New Roman" w:hAnsi="Times New Roman" w:cs="Times New Roman"/>
@@ -1654,1862 +1374,77 @@
         <w:lastRenderedPageBreak/>
         <w:t>Uvod</w:t>
       </w:r>
-      <w:proofErr w:type="spellEnd"/>
-    </w:p>
-    <w:p>
-      <w:proofErr w:type="spellStart"/>
-      <w:r>
-        <w:t>Kako</w:t>
-      </w:r>
-      <w:proofErr w:type="spellEnd"/>
-      <w:r>
-        <w:t xml:space="preserve"> bi se </w:t>
-      </w:r>
-      <w:proofErr w:type="spellStart"/>
-      <w:r>
-        <w:t>definisao</w:t>
-      </w:r>
-      <w:proofErr w:type="spellEnd"/>
-      <w:r>
-        <w:t xml:space="preserve"> </w:t>
-      </w:r>
-      <w:proofErr w:type="spellStart"/>
-      <w:r>
-        <w:t>odgovor</w:t>
-      </w:r>
-      <w:proofErr w:type="spellEnd"/>
-      <w:r>
-        <w:t xml:space="preserve"> </w:t>
-      </w:r>
-      <w:proofErr w:type="spellStart"/>
-      <w:proofErr w:type="gramStart"/>
-      <w:r>
-        <w:t>na</w:t>
-      </w:r>
-      <w:proofErr w:type="spellEnd"/>
-      <w:proofErr w:type="gramEnd"/>
-      <w:r>
-        <w:t xml:space="preserve"> </w:t>
-      </w:r>
-      <w:proofErr w:type="spellStart"/>
-      <w:r>
-        <w:t>temu</w:t>
-      </w:r>
-      <w:proofErr w:type="spellEnd"/>
-      <w:r>
-        <w:t xml:space="preserve"> </w:t>
-      </w:r>
-      <w:proofErr w:type="spellStart"/>
-      <w:r>
-        <w:t>kako</w:t>
-      </w:r>
-      <w:proofErr w:type="spellEnd"/>
-      <w:r>
-        <w:t xml:space="preserve"> se </w:t>
-      </w:r>
-      <w:proofErr w:type="spellStart"/>
-      <w:r>
-        <w:t>zaštiti</w:t>
-      </w:r>
-      <w:proofErr w:type="spellEnd"/>
-      <w:r>
-        <w:t xml:space="preserve"> od DDoS </w:t>
-      </w:r>
-      <w:proofErr w:type="spellStart"/>
-      <w:r>
-        <w:t>napada</w:t>
-      </w:r>
-      <w:proofErr w:type="spellEnd"/>
-      <w:r>
-        <w:t xml:space="preserve"> </w:t>
-      </w:r>
-      <w:proofErr w:type="spellStart"/>
-      <w:r>
-        <w:t>bilo</w:t>
-      </w:r>
-      <w:proofErr w:type="spellEnd"/>
-      <w:r>
-        <w:t xml:space="preserve"> bi </w:t>
-      </w:r>
-      <w:proofErr w:type="spellStart"/>
-      <w:r>
-        <w:t>poželjno</w:t>
-      </w:r>
-      <w:proofErr w:type="spellEnd"/>
-      <w:r>
-        <w:t xml:space="preserve"> </w:t>
-      </w:r>
-      <w:proofErr w:type="spellStart"/>
-      <w:r>
-        <w:t>prvo</w:t>
-      </w:r>
-      <w:proofErr w:type="spellEnd"/>
-      <w:r>
-        <w:t xml:space="preserve"> </w:t>
-      </w:r>
-      <w:proofErr w:type="spellStart"/>
-      <w:r>
-        <w:t>razmotiriti</w:t>
-      </w:r>
-      <w:proofErr w:type="spellEnd"/>
-      <w:r>
-        <w:t xml:space="preserve"> </w:t>
-      </w:r>
-      <w:proofErr w:type="spellStart"/>
-      <w:r>
-        <w:t>šta</w:t>
-      </w:r>
-      <w:proofErr w:type="spellEnd"/>
-      <w:r>
-        <w:t xml:space="preserve"> on </w:t>
-      </w:r>
-      <w:proofErr w:type="spellStart"/>
-      <w:r>
-        <w:t>predstavlja</w:t>
-      </w:r>
-      <w:proofErr w:type="spellEnd"/>
-      <w:r>
-        <w:t xml:space="preserve">. </w:t>
-      </w:r>
-      <w:r>
-        <w:t xml:space="preserve">DDoS </w:t>
-      </w:r>
-      <w:proofErr w:type="spellStart"/>
-      <w:r>
-        <w:t>napadi</w:t>
-      </w:r>
-      <w:proofErr w:type="spellEnd"/>
-      <w:r>
-        <w:t xml:space="preserve"> se </w:t>
-      </w:r>
-      <w:proofErr w:type="spellStart"/>
-      <w:r>
-        <w:t>prvi</w:t>
-      </w:r>
-      <w:proofErr w:type="spellEnd"/>
-      <w:r>
-        <w:t xml:space="preserve"> put </w:t>
-      </w:r>
-      <w:proofErr w:type="spellStart"/>
-      <w:r>
-        <w:t>pojavljuju</w:t>
-      </w:r>
-      <w:proofErr w:type="spellEnd"/>
-      <w:r>
-        <w:t xml:space="preserve"> </w:t>
-      </w:r>
-      <w:proofErr w:type="spellStart"/>
-      <w:r>
-        <w:t>početkom</w:t>
-      </w:r>
-      <w:proofErr w:type="spellEnd"/>
-      <w:r>
-        <w:t xml:space="preserve"> </w:t>
-      </w:r>
-      <w:proofErr w:type="spellStart"/>
-      <w:r>
-        <w:t>ovog</w:t>
-      </w:r>
-      <w:proofErr w:type="spellEnd"/>
-      <w:r>
-        <w:t xml:space="preserve"> </w:t>
-      </w:r>
-      <w:proofErr w:type="spellStart"/>
-      <w:r>
-        <w:t>veka</w:t>
-      </w:r>
-      <w:proofErr w:type="spellEnd"/>
-      <w:r>
-        <w:t xml:space="preserve">, </w:t>
-      </w:r>
-      <w:proofErr w:type="spellStart"/>
-      <w:r>
-        <w:t>iz</w:t>
-      </w:r>
-      <w:proofErr w:type="spellEnd"/>
-      <w:r>
-        <w:t xml:space="preserve"> </w:t>
-      </w:r>
-      <w:proofErr w:type="spellStart"/>
-      <w:r>
-        <w:t>godine</w:t>
-      </w:r>
-      <w:proofErr w:type="spellEnd"/>
-      <w:r>
-        <w:t xml:space="preserve"> u </w:t>
-      </w:r>
-      <w:proofErr w:type="spellStart"/>
-      <w:r>
-        <w:t>godinu</w:t>
-      </w:r>
-      <w:proofErr w:type="spellEnd"/>
-      <w:r>
-        <w:t xml:space="preserve"> </w:t>
-      </w:r>
-      <w:proofErr w:type="spellStart"/>
-      <w:r>
-        <w:t>sve</w:t>
-      </w:r>
-      <w:proofErr w:type="spellEnd"/>
-      <w:r>
-        <w:t xml:space="preserve"> </w:t>
-      </w:r>
-      <w:proofErr w:type="spellStart"/>
-      <w:r>
-        <w:t>ih</w:t>
-      </w:r>
-      <w:proofErr w:type="spellEnd"/>
-      <w:r>
-        <w:t xml:space="preserve"> je </w:t>
-      </w:r>
-      <w:proofErr w:type="spellStart"/>
-      <w:r>
-        <w:t>više</w:t>
-      </w:r>
-      <w:proofErr w:type="spellEnd"/>
-      <w:r>
-        <w:t xml:space="preserve">, </w:t>
-      </w:r>
-      <w:proofErr w:type="spellStart"/>
-      <w:r>
-        <w:t>sve</w:t>
-      </w:r>
-      <w:proofErr w:type="spellEnd"/>
-      <w:r>
-        <w:t xml:space="preserve"> </w:t>
-      </w:r>
-      <w:proofErr w:type="spellStart"/>
-      <w:r>
-        <w:t>su</w:t>
-      </w:r>
-      <w:proofErr w:type="spellEnd"/>
-      <w:r>
-        <w:t xml:space="preserve"> </w:t>
-      </w:r>
-      <w:proofErr w:type="spellStart"/>
-      <w:r>
-        <w:t>obimniji</w:t>
-      </w:r>
-      <w:proofErr w:type="spellEnd"/>
-      <w:r>
-        <w:t xml:space="preserve"> </w:t>
-      </w:r>
-      <w:proofErr w:type="spellStart"/>
-      <w:r>
-        <w:t>i</w:t>
-      </w:r>
-      <w:proofErr w:type="spellEnd"/>
-      <w:r>
-        <w:t xml:space="preserve"> </w:t>
-      </w:r>
-      <w:proofErr w:type="spellStart"/>
-      <w:r>
-        <w:t>intenzivniji</w:t>
-      </w:r>
-      <w:proofErr w:type="spellEnd"/>
-      <w:r>
-        <w:t xml:space="preserve">. </w:t>
-      </w:r>
-      <w:proofErr w:type="spellStart"/>
-      <w:r>
-        <w:t>Teško</w:t>
-      </w:r>
-      <w:proofErr w:type="spellEnd"/>
-      <w:r>
-        <w:t xml:space="preserve"> </w:t>
-      </w:r>
-      <w:proofErr w:type="spellStart"/>
-      <w:r>
-        <w:t>ih</w:t>
-      </w:r>
-      <w:proofErr w:type="spellEnd"/>
-      <w:r>
-        <w:t xml:space="preserve"> je </w:t>
-      </w:r>
-      <w:proofErr w:type="spellStart"/>
-      <w:r>
-        <w:t>sprečiti</w:t>
-      </w:r>
-      <w:proofErr w:type="spellEnd"/>
-      <w:r>
-        <w:t xml:space="preserve">, </w:t>
-      </w:r>
-      <w:proofErr w:type="spellStart"/>
-      <w:r>
-        <w:t>preživeli</w:t>
-      </w:r>
-      <w:proofErr w:type="spellEnd"/>
-      <w:r>
-        <w:t xml:space="preserve"> </w:t>
-      </w:r>
-      <w:proofErr w:type="spellStart"/>
-      <w:r>
-        <w:t>su</w:t>
-      </w:r>
-      <w:proofErr w:type="spellEnd"/>
-      <w:r>
-        <w:t xml:space="preserve"> test </w:t>
-      </w:r>
-      <w:proofErr w:type="spellStart"/>
-      <w:r>
-        <w:t>vremena</w:t>
-      </w:r>
-      <w:proofErr w:type="spellEnd"/>
-      <w:r>
-        <w:t xml:space="preserve">, </w:t>
-      </w:r>
-      <w:proofErr w:type="spellStart"/>
-      <w:r>
-        <w:t>jeftino</w:t>
-      </w:r>
-      <w:proofErr w:type="spellEnd"/>
-      <w:r>
-        <w:t xml:space="preserve"> se </w:t>
-      </w:r>
-      <w:proofErr w:type="spellStart"/>
-      <w:r>
-        <w:t>mogu</w:t>
-      </w:r>
-      <w:proofErr w:type="spellEnd"/>
-      <w:r>
-        <w:t xml:space="preserve"> </w:t>
-      </w:r>
-      <w:proofErr w:type="spellStart"/>
-      <w:r>
-        <w:t>iznajmiti</w:t>
-      </w:r>
-      <w:proofErr w:type="spellEnd"/>
-      <w:r>
-        <w:t xml:space="preserve"> </w:t>
-      </w:r>
-      <w:proofErr w:type="spellStart"/>
-      <w:r>
-        <w:t>i</w:t>
-      </w:r>
-      <w:proofErr w:type="spellEnd"/>
-      <w:r>
-        <w:t xml:space="preserve"> </w:t>
-      </w:r>
-      <w:proofErr w:type="spellStart"/>
-      <w:r>
-        <w:t>mogu</w:t>
-      </w:r>
-      <w:proofErr w:type="spellEnd"/>
-      <w:r>
-        <w:t xml:space="preserve"> </w:t>
-      </w:r>
-      <w:proofErr w:type="spellStart"/>
-      <w:r>
-        <w:t>imati</w:t>
-      </w:r>
-      <w:proofErr w:type="spellEnd"/>
-      <w:r>
-        <w:t xml:space="preserve"> </w:t>
-      </w:r>
-      <w:proofErr w:type="spellStart"/>
-      <w:r>
-        <w:t>dugoročne</w:t>
-      </w:r>
-      <w:proofErr w:type="spellEnd"/>
-      <w:r>
-        <w:t xml:space="preserve"> </w:t>
-      </w:r>
-      <w:proofErr w:type="spellStart"/>
-      <w:r>
-        <w:t>i</w:t>
-      </w:r>
-      <w:proofErr w:type="spellEnd"/>
-      <w:r>
-        <w:t xml:space="preserve"> </w:t>
-      </w:r>
-      <w:proofErr w:type="spellStart"/>
-      <w:r>
-        <w:t>razorne</w:t>
-      </w:r>
-      <w:proofErr w:type="spellEnd"/>
-      <w:r>
-        <w:t xml:space="preserve"> </w:t>
-      </w:r>
-      <w:proofErr w:type="spellStart"/>
-      <w:r>
-        <w:t>posledice</w:t>
-      </w:r>
-      <w:proofErr w:type="spellEnd"/>
-      <w:r>
-        <w:t xml:space="preserve">. DDoS (Distributed Denial-of-Service) </w:t>
-      </w:r>
-      <w:proofErr w:type="spellStart"/>
-      <w:r>
-        <w:t>su</w:t>
-      </w:r>
-      <w:proofErr w:type="spellEnd"/>
-      <w:r>
-        <w:t xml:space="preserve"> </w:t>
-      </w:r>
-      <w:proofErr w:type="spellStart"/>
-      <w:r>
-        <w:t>napadi</w:t>
-      </w:r>
-      <w:proofErr w:type="spellEnd"/>
-      <w:r>
-        <w:t xml:space="preserve"> </w:t>
-      </w:r>
-      <w:proofErr w:type="spellStart"/>
-      <w:proofErr w:type="gramStart"/>
-      <w:r>
-        <w:t>sa</w:t>
-      </w:r>
-      <w:proofErr w:type="spellEnd"/>
-      <w:proofErr w:type="gramEnd"/>
-      <w:r>
-        <w:t xml:space="preserve"> </w:t>
-      </w:r>
-      <w:proofErr w:type="spellStart"/>
-      <w:r>
-        <w:t>više</w:t>
-      </w:r>
-      <w:proofErr w:type="spellEnd"/>
-      <w:r>
-        <w:t xml:space="preserve"> </w:t>
-      </w:r>
-      <w:proofErr w:type="spellStart"/>
-      <w:r>
-        <w:t>hiljada</w:t>
-      </w:r>
-      <w:proofErr w:type="spellEnd"/>
-      <w:r>
-        <w:t xml:space="preserve"> </w:t>
-      </w:r>
-      <w:proofErr w:type="spellStart"/>
-      <w:r>
-        <w:t>računara</w:t>
-      </w:r>
-      <w:proofErr w:type="spellEnd"/>
-      <w:r>
-        <w:t xml:space="preserve"> </w:t>
-      </w:r>
-      <w:proofErr w:type="spellStart"/>
-      <w:r>
-        <w:t>kojima</w:t>
-      </w:r>
-      <w:proofErr w:type="spellEnd"/>
-      <w:r>
-        <w:t xml:space="preserve"> je </w:t>
-      </w:r>
-      <w:proofErr w:type="spellStart"/>
-      <w:r>
-        <w:t>cilj</w:t>
-      </w:r>
-      <w:proofErr w:type="spellEnd"/>
-      <w:r>
-        <w:t xml:space="preserve"> da </w:t>
-      </w:r>
-      <w:proofErr w:type="spellStart"/>
-      <w:r>
-        <w:t>dovedu</w:t>
-      </w:r>
-      <w:proofErr w:type="spellEnd"/>
-      <w:r>
-        <w:t xml:space="preserve"> do </w:t>
-      </w:r>
-      <w:proofErr w:type="spellStart"/>
-      <w:r>
-        <w:t>preopterećenja</w:t>
-      </w:r>
-      <w:proofErr w:type="spellEnd"/>
-      <w:r>
-        <w:t xml:space="preserve"> </w:t>
-      </w:r>
-      <w:proofErr w:type="spellStart"/>
-      <w:r>
-        <w:t>veb</w:t>
-      </w:r>
-      <w:proofErr w:type="spellEnd"/>
-      <w:r>
-        <w:t xml:space="preserve"> </w:t>
-      </w:r>
-      <w:proofErr w:type="spellStart"/>
-      <w:r>
-        <w:t>servera</w:t>
-      </w:r>
-      <w:proofErr w:type="spellEnd"/>
-      <w:r>
-        <w:t xml:space="preserve">, </w:t>
-      </w:r>
-      <w:proofErr w:type="spellStart"/>
-      <w:r>
-        <w:t>mreže</w:t>
-      </w:r>
-      <w:proofErr w:type="spellEnd"/>
-      <w:r>
-        <w:t xml:space="preserve"> </w:t>
-      </w:r>
-      <w:proofErr w:type="spellStart"/>
-      <w:r>
-        <w:t>ili</w:t>
-      </w:r>
-      <w:proofErr w:type="spellEnd"/>
-      <w:r>
-        <w:t xml:space="preserve"> </w:t>
-      </w:r>
-      <w:proofErr w:type="spellStart"/>
-      <w:r>
-        <w:t>nekog</w:t>
-      </w:r>
-      <w:proofErr w:type="spellEnd"/>
-      <w:r>
-        <w:t xml:space="preserve"> </w:t>
-      </w:r>
-      <w:proofErr w:type="spellStart"/>
-      <w:r>
-        <w:t>drugog</w:t>
-      </w:r>
-      <w:proofErr w:type="spellEnd"/>
-      <w:r>
-        <w:t xml:space="preserve"> </w:t>
-      </w:r>
-      <w:proofErr w:type="spellStart"/>
-      <w:r>
-        <w:t>dela</w:t>
-      </w:r>
-      <w:proofErr w:type="spellEnd"/>
-      <w:r>
-        <w:t xml:space="preserve"> </w:t>
-      </w:r>
-      <w:proofErr w:type="spellStart"/>
-      <w:r>
-        <w:t>infrastruktuare</w:t>
-      </w:r>
-      <w:proofErr w:type="spellEnd"/>
-      <w:r>
-        <w:t xml:space="preserve"> </w:t>
-      </w:r>
-      <w:proofErr w:type="spellStart"/>
-      <w:r>
-        <w:t>i</w:t>
-      </w:r>
-      <w:proofErr w:type="spellEnd"/>
-      <w:r>
-        <w:t xml:space="preserve"> </w:t>
-      </w:r>
-      <w:proofErr w:type="spellStart"/>
-      <w:r>
-        <w:t>tako</w:t>
-      </w:r>
-      <w:proofErr w:type="spellEnd"/>
-      <w:r>
-        <w:t xml:space="preserve"> </w:t>
-      </w:r>
-      <w:proofErr w:type="spellStart"/>
-      <w:r>
-        <w:t>onemoguće</w:t>
-      </w:r>
-      <w:proofErr w:type="spellEnd"/>
-      <w:r>
-        <w:t xml:space="preserve"> </w:t>
-      </w:r>
-      <w:proofErr w:type="spellStart"/>
-      <w:r>
-        <w:t>pristup</w:t>
-      </w:r>
-      <w:proofErr w:type="spellEnd"/>
-      <w:r>
-        <w:t xml:space="preserve"> </w:t>
-      </w:r>
-      <w:proofErr w:type="spellStart"/>
-      <w:r>
-        <w:t>njihovim</w:t>
-      </w:r>
-      <w:proofErr w:type="spellEnd"/>
-      <w:r>
-        <w:t xml:space="preserve"> </w:t>
-      </w:r>
-      <w:proofErr w:type="spellStart"/>
-      <w:r>
-        <w:t>korisnicima</w:t>
-      </w:r>
-      <w:proofErr w:type="spellEnd"/>
-      <w:r>
-        <w:t xml:space="preserve">. </w:t>
-      </w:r>
-    </w:p>
-    <w:p>
-      <w:proofErr w:type="spellStart"/>
-      <w:r>
-        <w:t>Moderni</w:t>
-      </w:r>
-      <w:proofErr w:type="spellEnd"/>
-      <w:r>
-        <w:t xml:space="preserve"> DDoS </w:t>
-      </w:r>
-      <w:proofErr w:type="spellStart"/>
-      <w:r>
-        <w:t>napadi</w:t>
-      </w:r>
-      <w:proofErr w:type="spellEnd"/>
-      <w:r>
-        <w:t xml:space="preserve"> </w:t>
-      </w:r>
-      <w:proofErr w:type="spellStart"/>
-      <w:r>
-        <w:t>generišu</w:t>
-      </w:r>
-      <w:proofErr w:type="spellEnd"/>
-      <w:r>
-        <w:t xml:space="preserve"> </w:t>
-      </w:r>
-      <w:proofErr w:type="spellStart"/>
-      <w:r>
-        <w:t>ogromne</w:t>
-      </w:r>
-      <w:proofErr w:type="spellEnd"/>
-      <w:r>
-        <w:t xml:space="preserve"> </w:t>
-      </w:r>
-      <w:proofErr w:type="spellStart"/>
-      <w:r>
-        <w:t>količine</w:t>
-      </w:r>
-      <w:proofErr w:type="spellEnd"/>
-      <w:r>
-        <w:t xml:space="preserve"> </w:t>
-      </w:r>
-      <w:proofErr w:type="spellStart"/>
-      <w:r>
-        <w:t>saobraćaja</w:t>
-      </w:r>
-      <w:proofErr w:type="spellEnd"/>
-      <w:r>
-        <w:t xml:space="preserve"> </w:t>
-      </w:r>
-      <w:proofErr w:type="spellStart"/>
-      <w:r>
-        <w:t>pomoću</w:t>
-      </w:r>
-      <w:proofErr w:type="spellEnd"/>
-      <w:r>
-        <w:t xml:space="preserve"> </w:t>
-      </w:r>
-      <w:proofErr w:type="spellStart"/>
-      <w:r>
-        <w:t>botova</w:t>
-      </w:r>
-      <w:proofErr w:type="spellEnd"/>
-      <w:r>
-        <w:t xml:space="preserve"> (botnet). </w:t>
-      </w:r>
-      <w:proofErr w:type="spellStart"/>
-      <w:r>
-        <w:t>Botovi</w:t>
-      </w:r>
-      <w:proofErr w:type="spellEnd"/>
-      <w:r>
-        <w:t xml:space="preserve"> </w:t>
-      </w:r>
-      <w:proofErr w:type="spellStart"/>
-      <w:r>
-        <w:t>predstavljaju</w:t>
-      </w:r>
-      <w:proofErr w:type="spellEnd"/>
-      <w:r>
-        <w:t xml:space="preserve"> </w:t>
-      </w:r>
-      <w:proofErr w:type="spellStart"/>
-      <w:r>
-        <w:t>mrežu</w:t>
-      </w:r>
-      <w:proofErr w:type="spellEnd"/>
-      <w:r>
-        <w:t xml:space="preserve"> </w:t>
-      </w:r>
-      <w:proofErr w:type="spellStart"/>
-      <w:r>
-        <w:t>računara</w:t>
-      </w:r>
-      <w:proofErr w:type="spellEnd"/>
-      <w:r>
-        <w:t xml:space="preserve"> </w:t>
-      </w:r>
-      <w:proofErr w:type="spellStart"/>
-      <w:r>
-        <w:t>koji</w:t>
-      </w:r>
-      <w:proofErr w:type="spellEnd"/>
-      <w:r>
-        <w:t xml:space="preserve"> </w:t>
-      </w:r>
-      <w:proofErr w:type="spellStart"/>
-      <w:r>
-        <w:t>su</w:t>
-      </w:r>
-      <w:proofErr w:type="spellEnd"/>
-      <w:r>
-        <w:t xml:space="preserve"> </w:t>
-      </w:r>
-      <w:proofErr w:type="spellStart"/>
-      <w:r>
-        <w:t>zaraženi</w:t>
-      </w:r>
-      <w:proofErr w:type="spellEnd"/>
-      <w:r>
-        <w:t xml:space="preserve"> </w:t>
-      </w:r>
-      <w:proofErr w:type="spellStart"/>
-      <w:r>
-        <w:t>malicioznim</w:t>
-      </w:r>
-      <w:proofErr w:type="spellEnd"/>
-      <w:r>
-        <w:t xml:space="preserve"> </w:t>
-      </w:r>
-      <w:proofErr w:type="spellStart"/>
-      <w:r>
-        <w:t>softverom</w:t>
-      </w:r>
-      <w:proofErr w:type="spellEnd"/>
-      <w:r>
-        <w:t xml:space="preserve"> </w:t>
-      </w:r>
-      <w:proofErr w:type="spellStart"/>
-      <w:r>
-        <w:t>zbog</w:t>
-      </w:r>
-      <w:proofErr w:type="spellEnd"/>
-      <w:r>
-        <w:t xml:space="preserve"> </w:t>
-      </w:r>
-      <w:proofErr w:type="spellStart"/>
-      <w:r>
-        <w:t>čega</w:t>
-      </w:r>
-      <w:proofErr w:type="spellEnd"/>
-      <w:r>
-        <w:t xml:space="preserve"> </w:t>
-      </w:r>
-      <w:proofErr w:type="spellStart"/>
-      <w:r>
-        <w:t>napadač</w:t>
-      </w:r>
-      <w:proofErr w:type="spellEnd"/>
-      <w:r>
-        <w:t xml:space="preserve"> </w:t>
-      </w:r>
-      <w:proofErr w:type="spellStart"/>
-      <w:r>
-        <w:t>ima</w:t>
-      </w:r>
-      <w:proofErr w:type="spellEnd"/>
-      <w:r>
-        <w:t xml:space="preserve"> </w:t>
-      </w:r>
-      <w:proofErr w:type="spellStart"/>
-      <w:r>
-        <w:t>kontrolu</w:t>
-      </w:r>
-      <w:proofErr w:type="spellEnd"/>
-      <w:r>
-        <w:t xml:space="preserve"> </w:t>
-      </w:r>
-      <w:proofErr w:type="spellStart"/>
-      <w:proofErr w:type="gramStart"/>
-      <w:r>
-        <w:t>nad</w:t>
-      </w:r>
-      <w:proofErr w:type="spellEnd"/>
-      <w:proofErr w:type="gramEnd"/>
-      <w:r>
-        <w:t xml:space="preserve"> </w:t>
-      </w:r>
-      <w:proofErr w:type="spellStart"/>
-      <w:r>
-        <w:t>njima</w:t>
-      </w:r>
-      <w:proofErr w:type="spellEnd"/>
-      <w:r>
-        <w:t xml:space="preserve"> </w:t>
-      </w:r>
-      <w:proofErr w:type="spellStart"/>
-      <w:r>
-        <w:t>sa</w:t>
-      </w:r>
-      <w:proofErr w:type="spellEnd"/>
-      <w:r>
-        <w:t xml:space="preserve"> </w:t>
-      </w:r>
-      <w:proofErr w:type="spellStart"/>
-      <w:r>
-        <w:t>udaljene</w:t>
-      </w:r>
-      <w:proofErr w:type="spellEnd"/>
-      <w:r>
-        <w:t xml:space="preserve"> </w:t>
-      </w:r>
-      <w:proofErr w:type="spellStart"/>
-      <w:r>
-        <w:t>lokacije</w:t>
-      </w:r>
-      <w:proofErr w:type="spellEnd"/>
-      <w:r>
-        <w:t xml:space="preserve">. </w:t>
-      </w:r>
-    </w:p>
-    <w:p>
-      <w:proofErr w:type="spellStart"/>
-      <w:r>
-        <w:t>Ugroženi</w:t>
-      </w:r>
-      <w:proofErr w:type="spellEnd"/>
-      <w:r>
-        <w:t xml:space="preserve"> </w:t>
-      </w:r>
-      <w:proofErr w:type="spellStart"/>
-      <w:r>
-        <w:t>su</w:t>
-      </w:r>
-      <w:proofErr w:type="spellEnd"/>
-      <w:r>
-        <w:t xml:space="preserve"> </w:t>
-      </w:r>
-      <w:proofErr w:type="spellStart"/>
-      <w:r>
-        <w:t>svi</w:t>
-      </w:r>
-      <w:proofErr w:type="spellEnd"/>
-      <w:r>
-        <w:t xml:space="preserve"> </w:t>
-      </w:r>
-      <w:proofErr w:type="spellStart"/>
-      <w:r>
-        <w:t>koji</w:t>
-      </w:r>
-      <w:proofErr w:type="spellEnd"/>
-      <w:r>
-        <w:t xml:space="preserve"> </w:t>
-      </w:r>
-      <w:proofErr w:type="spellStart"/>
-      <w:r>
-        <w:t>imaju</w:t>
-      </w:r>
-      <w:proofErr w:type="spellEnd"/>
-      <w:r>
-        <w:t xml:space="preserve"> </w:t>
-      </w:r>
-      <w:proofErr w:type="spellStart"/>
-      <w:r>
-        <w:t>veb</w:t>
-      </w:r>
-      <w:proofErr w:type="spellEnd"/>
-      <w:r>
-        <w:t xml:space="preserve"> </w:t>
-      </w:r>
-      <w:proofErr w:type="spellStart"/>
-      <w:r>
-        <w:t>sajt</w:t>
-      </w:r>
-      <w:proofErr w:type="spellEnd"/>
-      <w:r>
-        <w:t xml:space="preserve"> - </w:t>
-      </w:r>
-      <w:proofErr w:type="spellStart"/>
-      <w:r>
-        <w:t>državne</w:t>
-      </w:r>
-      <w:proofErr w:type="spellEnd"/>
-      <w:r>
-        <w:t xml:space="preserve"> </w:t>
-      </w:r>
-      <w:proofErr w:type="spellStart"/>
-      <w:r>
-        <w:t>institucije</w:t>
-      </w:r>
-      <w:proofErr w:type="spellEnd"/>
-      <w:r>
-        <w:t xml:space="preserve">, </w:t>
-      </w:r>
-      <w:proofErr w:type="spellStart"/>
-      <w:r>
-        <w:t>kompanije</w:t>
-      </w:r>
-      <w:proofErr w:type="spellEnd"/>
-      <w:r>
-        <w:t xml:space="preserve">, pa </w:t>
-      </w:r>
-      <w:proofErr w:type="spellStart"/>
-      <w:r>
-        <w:t>čak</w:t>
-      </w:r>
-      <w:proofErr w:type="spellEnd"/>
-      <w:r>
-        <w:t xml:space="preserve"> </w:t>
-      </w:r>
-      <w:proofErr w:type="spellStart"/>
-      <w:r>
-        <w:t>i</w:t>
-      </w:r>
-      <w:proofErr w:type="spellEnd"/>
-      <w:r>
-        <w:t xml:space="preserve"> </w:t>
-      </w:r>
-      <w:proofErr w:type="spellStart"/>
-      <w:r>
-        <w:t>pojedinci</w:t>
-      </w:r>
-      <w:proofErr w:type="spellEnd"/>
-      <w:r>
-        <w:t xml:space="preserve">. </w:t>
-      </w:r>
-      <w:proofErr w:type="spellStart"/>
-      <w:r>
-        <w:t>Motivi</w:t>
-      </w:r>
-      <w:proofErr w:type="spellEnd"/>
-      <w:r>
-        <w:t xml:space="preserve"> </w:t>
-      </w:r>
-      <w:proofErr w:type="spellStart"/>
-      <w:r>
-        <w:t>su</w:t>
-      </w:r>
-      <w:proofErr w:type="spellEnd"/>
-      <w:r>
-        <w:t xml:space="preserve"> </w:t>
-      </w:r>
-      <w:proofErr w:type="spellStart"/>
-      <w:r>
-        <w:t>različiti</w:t>
-      </w:r>
-      <w:proofErr w:type="spellEnd"/>
-      <w:r>
-        <w:t xml:space="preserve">: </w:t>
-      </w:r>
-      <w:proofErr w:type="spellStart"/>
-      <w:r>
-        <w:t>hakers</w:t>
+    </w:p>
+    <w:p>
+      <w:r>
+        <w:t xml:space="preserve">Kako bi se definisao odgovor na temu kako se zaštiti od DDoS napada bilo bi poželjno prvo razmotiriti šta on predstavlja. </w:t>
+      </w:r>
+      <w:r>
+        <w:t xml:space="preserve">DDoS napadi se prvi put pojavljuju početkom ovog veka, iz godine u godinu sve ih je više, sve su obimniji i intenzivniji. Teško ih je sprečiti, preživeli su test vremena, jeftino se mogu iznajmiti i mogu imati dugoročne i razorne posledice. DDoS (Distributed Denial-of-Service) su napadi sa više hiljada računara kojima je cilj da dovedu do preopterećenja veb servera, mreže ili nekog drugog dela infrastruktuare i tako onemoguće pristup njihovim korisnicima. </w:t>
+      </w:r>
+    </w:p>
+    <w:p>
+      <w:r>
+        <w:t xml:space="preserve">Moderni DDoS napadi generišu ogromne količine saobraćaja pomoću botova (botnet). Botovi predstavljaju mrežu računara koji su zaraženi malicioznim softverom zbog čega napadač ima kontrolu nad njima sa udaljene lokacije. </w:t>
+      </w:r>
+    </w:p>
+    <w:p>
+      <w:r>
+        <w:t>Ugroženi su svi koji imaju veb sajt - državne institucije, kompanije, pa čak i pojedinci. Motivi su različiti: hakers</w:t>
       </w:r>
       <w:r>
         <w:t>ki</w:t>
       </w:r>
-      <w:proofErr w:type="spellEnd"/>
-      <w:r>
-        <w:t xml:space="preserve">, </w:t>
-      </w:r>
-      <w:proofErr w:type="spellStart"/>
-      <w:r>
-        <w:t>ucena</w:t>
-      </w:r>
-      <w:proofErr w:type="spellEnd"/>
-      <w:r>
-        <w:t xml:space="preserve">, </w:t>
-      </w:r>
-      <w:proofErr w:type="spellStart"/>
-      <w:r>
-        <w:t>uznemiravanje</w:t>
-      </w:r>
-      <w:proofErr w:type="spellEnd"/>
-      <w:r>
-        <w:t xml:space="preserve">, </w:t>
-      </w:r>
-      <w:proofErr w:type="spellStart"/>
-      <w:r>
-        <w:t>privlačenje</w:t>
-      </w:r>
-      <w:proofErr w:type="spellEnd"/>
-      <w:r>
-        <w:t xml:space="preserve"> </w:t>
-      </w:r>
-      <w:proofErr w:type="spellStart"/>
-      <w:r>
-        <w:t>pažnje</w:t>
-      </w:r>
-      <w:proofErr w:type="spellEnd"/>
-      <w:r>
-        <w:t xml:space="preserve"> </w:t>
-      </w:r>
-      <w:proofErr w:type="spellStart"/>
-      <w:r>
-        <w:t>i</w:t>
-      </w:r>
-      <w:proofErr w:type="spellEnd"/>
-      <w:r>
-        <w:t xml:space="preserve"> </w:t>
-      </w:r>
-      <w:proofErr w:type="spellStart"/>
-      <w:r>
-        <w:t>ostvarivanje</w:t>
-      </w:r>
-      <w:proofErr w:type="spellEnd"/>
-      <w:r>
-        <w:t xml:space="preserve"> </w:t>
-      </w:r>
-      <w:proofErr w:type="spellStart"/>
-      <w:r>
-        <w:t>konkurentske</w:t>
-      </w:r>
-      <w:proofErr w:type="spellEnd"/>
-      <w:r>
-        <w:t xml:space="preserve"> </w:t>
-      </w:r>
-      <w:proofErr w:type="spellStart"/>
-      <w:r>
-        <w:t>prednosti</w:t>
-      </w:r>
-      <w:proofErr w:type="spellEnd"/>
-      <w:r>
-        <w:t xml:space="preserve"> (</w:t>
-      </w:r>
-      <w:proofErr w:type="spellStart"/>
-      <w:r>
-        <w:t>naročito</w:t>
-      </w:r>
-      <w:proofErr w:type="spellEnd"/>
-      <w:r>
-        <w:t xml:space="preserve"> u </w:t>
-      </w:r>
-      <w:proofErr w:type="spellStart"/>
-      <w:r>
-        <w:t>onlajn</w:t>
-      </w:r>
-      <w:proofErr w:type="spellEnd"/>
-      <w:r>
-        <w:t xml:space="preserve"> </w:t>
-      </w:r>
-      <w:proofErr w:type="spellStart"/>
-      <w:r>
-        <w:t>igricama</w:t>
-      </w:r>
-      <w:proofErr w:type="spellEnd"/>
-      <w:r>
-        <w:t>).</w:t>
-      </w:r>
-      <w:r>
-        <w:t xml:space="preserve"> </w:t>
-      </w:r>
-      <w:proofErr w:type="spellStart"/>
-      <w:r>
-        <w:t>Jedna</w:t>
-      </w:r>
-      <w:proofErr w:type="spellEnd"/>
-      <w:r>
-        <w:t xml:space="preserve"> </w:t>
-      </w:r>
-      <w:proofErr w:type="gramStart"/>
-      <w:r>
-        <w:t>od</w:t>
-      </w:r>
-      <w:proofErr w:type="gramEnd"/>
-      <w:r>
-        <w:t xml:space="preserve"> </w:t>
-      </w:r>
-      <w:proofErr w:type="spellStart"/>
-      <w:r>
-        <w:t>najpoznatijih</w:t>
-      </w:r>
-      <w:proofErr w:type="spellEnd"/>
-      <w:r>
-        <w:t xml:space="preserve"> meta DDoS </w:t>
-      </w:r>
-      <w:proofErr w:type="spellStart"/>
-      <w:r>
-        <w:t>napada</w:t>
-      </w:r>
-      <w:proofErr w:type="spellEnd"/>
-      <w:r>
-        <w:t xml:space="preserve"> je Sony </w:t>
-      </w:r>
-      <w:proofErr w:type="spellStart"/>
-      <w:r>
-        <w:t>Playstation</w:t>
-      </w:r>
-      <w:proofErr w:type="spellEnd"/>
-      <w:r>
-        <w:t xml:space="preserve">. </w:t>
-      </w:r>
-      <w:proofErr w:type="spellStart"/>
-      <w:r>
-        <w:t>Iz</w:t>
-      </w:r>
-      <w:proofErr w:type="spellEnd"/>
-      <w:r>
-        <w:t xml:space="preserve"> </w:t>
-      </w:r>
-      <w:proofErr w:type="spellStart"/>
-      <w:r>
-        <w:t>kompanije</w:t>
-      </w:r>
-      <w:proofErr w:type="spellEnd"/>
-      <w:r>
-        <w:t xml:space="preserve"> </w:t>
-      </w:r>
-      <w:proofErr w:type="spellStart"/>
-      <w:r>
-        <w:t>kažu</w:t>
-      </w:r>
-      <w:proofErr w:type="spellEnd"/>
-      <w:r>
-        <w:t xml:space="preserve"> da se </w:t>
-      </w:r>
-      <w:proofErr w:type="spellStart"/>
-      <w:r>
-        <w:t>napadi</w:t>
-      </w:r>
-      <w:proofErr w:type="spellEnd"/>
-      <w:r>
-        <w:t xml:space="preserve"> </w:t>
-      </w:r>
-      <w:proofErr w:type="spellStart"/>
-      <w:r>
-        <w:t>dešavaju</w:t>
-      </w:r>
-      <w:proofErr w:type="spellEnd"/>
-      <w:r>
-        <w:t xml:space="preserve"> </w:t>
-      </w:r>
-      <w:proofErr w:type="spellStart"/>
-      <w:r>
-        <w:t>bukvalno</w:t>
-      </w:r>
-      <w:proofErr w:type="spellEnd"/>
-      <w:r>
-        <w:t xml:space="preserve"> </w:t>
-      </w:r>
-      <w:proofErr w:type="spellStart"/>
-      <w:r>
-        <w:t>svakoga</w:t>
-      </w:r>
-      <w:proofErr w:type="spellEnd"/>
-      <w:r>
-        <w:t xml:space="preserve"> </w:t>
-      </w:r>
-      <w:proofErr w:type="gramStart"/>
-      <w:r>
-        <w:t>dana</w:t>
-      </w:r>
-      <w:proofErr w:type="gramEnd"/>
-      <w:r>
-        <w:t xml:space="preserve">, pored Sony-a </w:t>
-      </w:r>
-      <w:proofErr w:type="spellStart"/>
-      <w:r>
-        <w:t>česta</w:t>
-      </w:r>
-      <w:proofErr w:type="spellEnd"/>
-      <w:r>
-        <w:t xml:space="preserve"> </w:t>
-      </w:r>
-      <w:proofErr w:type="spellStart"/>
-      <w:r>
-        <w:t>žrtva</w:t>
-      </w:r>
-      <w:proofErr w:type="spellEnd"/>
-      <w:r>
-        <w:t xml:space="preserve"> </w:t>
-      </w:r>
-      <w:proofErr w:type="spellStart"/>
-      <w:r>
-        <w:t>napada</w:t>
-      </w:r>
-      <w:proofErr w:type="spellEnd"/>
-      <w:r>
-        <w:t xml:space="preserve"> je </w:t>
-      </w:r>
-      <w:proofErr w:type="spellStart"/>
-      <w:r>
-        <w:t>i</w:t>
-      </w:r>
-      <w:proofErr w:type="spellEnd"/>
-      <w:r>
-        <w:t xml:space="preserve"> Xbox. </w:t>
-      </w:r>
-    </w:p>
-    <w:p>
-      <w:pPr>
-        <w:rPr>
-          <w:lang w:val="sr-Latn-RS"/>
-        </w:rPr>
-      </w:pPr>
-      <w:r>
-        <w:t xml:space="preserve">DDoS </w:t>
-      </w:r>
-      <w:proofErr w:type="spellStart"/>
-      <w:r>
-        <w:t>napade</w:t>
-      </w:r>
-      <w:proofErr w:type="spellEnd"/>
-      <w:r>
-        <w:t xml:space="preserve"> je </w:t>
-      </w:r>
-      <w:proofErr w:type="spellStart"/>
-      <w:r>
-        <w:t>relativno</w:t>
-      </w:r>
-      <w:proofErr w:type="spellEnd"/>
-      <w:r>
-        <w:t xml:space="preserve"> </w:t>
-      </w:r>
-      <w:proofErr w:type="spellStart"/>
-      <w:r>
-        <w:t>lako</w:t>
-      </w:r>
-      <w:proofErr w:type="spellEnd"/>
-      <w:r>
-        <w:t xml:space="preserve"> </w:t>
-      </w:r>
-      <w:proofErr w:type="spellStart"/>
-      <w:r>
-        <w:t>izvesti</w:t>
-      </w:r>
-      <w:proofErr w:type="spellEnd"/>
-      <w:r>
-        <w:t xml:space="preserve">, </w:t>
-      </w:r>
-      <w:proofErr w:type="spellStart"/>
-      <w:r>
-        <w:t>teško</w:t>
-      </w:r>
-      <w:proofErr w:type="spellEnd"/>
-      <w:r>
-        <w:t xml:space="preserve"> </w:t>
-      </w:r>
-      <w:proofErr w:type="spellStart"/>
-      <w:r>
-        <w:t>ih</w:t>
-      </w:r>
-      <w:proofErr w:type="spellEnd"/>
-      <w:r>
-        <w:t xml:space="preserve"> je </w:t>
-      </w:r>
-      <w:proofErr w:type="spellStart"/>
-      <w:r>
-        <w:t>sprečiti</w:t>
-      </w:r>
-      <w:proofErr w:type="spellEnd"/>
-      <w:r>
-        <w:t xml:space="preserve"> </w:t>
-      </w:r>
-      <w:proofErr w:type="spellStart"/>
-      <w:r>
-        <w:t>i</w:t>
-      </w:r>
-      <w:proofErr w:type="spellEnd"/>
-      <w:r>
-        <w:t xml:space="preserve"> </w:t>
-      </w:r>
-      <w:proofErr w:type="spellStart"/>
-      <w:r>
-        <w:t>generalno</w:t>
-      </w:r>
-      <w:proofErr w:type="spellEnd"/>
-      <w:r>
-        <w:t xml:space="preserve"> </w:t>
-      </w:r>
-      <w:proofErr w:type="spellStart"/>
-      <w:r>
-        <w:t>su</w:t>
-      </w:r>
-      <w:proofErr w:type="spellEnd"/>
-      <w:r>
-        <w:t xml:space="preserve"> </w:t>
-      </w:r>
-      <w:proofErr w:type="spellStart"/>
-      <w:r>
-        <w:t>veoma</w:t>
-      </w:r>
-      <w:proofErr w:type="spellEnd"/>
-      <w:r>
-        <w:t xml:space="preserve"> </w:t>
-      </w:r>
-      <w:proofErr w:type="spellStart"/>
-      <w:r>
-        <w:t>efikasni</w:t>
-      </w:r>
-      <w:proofErr w:type="spellEnd"/>
-      <w:r>
-        <w:t xml:space="preserve">. </w:t>
-      </w:r>
-      <w:proofErr w:type="spellStart"/>
-      <w:r>
-        <w:t>Druge</w:t>
-      </w:r>
-      <w:proofErr w:type="spellEnd"/>
-      <w:r>
-        <w:t xml:space="preserve"> </w:t>
-      </w:r>
-      <w:proofErr w:type="spellStart"/>
-      <w:r>
-        <w:t>kompanije</w:t>
-      </w:r>
-      <w:proofErr w:type="spellEnd"/>
-      <w:r>
-        <w:t xml:space="preserve"> </w:t>
-      </w:r>
-      <w:proofErr w:type="spellStart"/>
-      <w:r>
-        <w:t>koje</w:t>
-      </w:r>
-      <w:proofErr w:type="spellEnd"/>
-      <w:r>
-        <w:t xml:space="preserve"> </w:t>
-      </w:r>
-      <w:proofErr w:type="spellStart"/>
-      <w:r>
-        <w:t>nisu</w:t>
-      </w:r>
-      <w:proofErr w:type="spellEnd"/>
-      <w:r>
-        <w:t xml:space="preserve"> </w:t>
-      </w:r>
-      <w:proofErr w:type="spellStart"/>
-      <w:r>
-        <w:t>direktna</w:t>
-      </w:r>
-      <w:proofErr w:type="spellEnd"/>
-      <w:r>
-        <w:t xml:space="preserve"> </w:t>
-      </w:r>
-      <w:proofErr w:type="gramStart"/>
-      <w:r>
-        <w:t>meta</w:t>
-      </w:r>
-      <w:proofErr w:type="gramEnd"/>
-      <w:r>
-        <w:t xml:space="preserve"> </w:t>
-      </w:r>
-      <w:proofErr w:type="spellStart"/>
-      <w:r>
-        <w:t>napada</w:t>
-      </w:r>
-      <w:proofErr w:type="spellEnd"/>
-      <w:r>
-        <w:t xml:space="preserve"> </w:t>
-      </w:r>
-      <w:proofErr w:type="spellStart"/>
-      <w:r>
-        <w:t>su</w:t>
-      </w:r>
-      <w:proofErr w:type="spellEnd"/>
-      <w:r>
-        <w:t xml:space="preserve"> </w:t>
-      </w:r>
-      <w:proofErr w:type="spellStart"/>
-      <w:r>
-        <w:t>ponekad</w:t>
-      </w:r>
-      <w:proofErr w:type="spellEnd"/>
-      <w:r>
-        <w:t xml:space="preserve"> </w:t>
-      </w:r>
-      <w:proofErr w:type="spellStart"/>
-      <w:r>
-        <w:t>kolateralna</w:t>
-      </w:r>
-      <w:proofErr w:type="spellEnd"/>
-      <w:r>
-        <w:t xml:space="preserve"> </w:t>
-      </w:r>
-      <w:proofErr w:type="spellStart"/>
-      <w:r>
-        <w:t>šteta</w:t>
-      </w:r>
-      <w:proofErr w:type="spellEnd"/>
-      <w:r>
-        <w:t xml:space="preserve">. </w:t>
-      </w:r>
-      <w:proofErr w:type="spellStart"/>
-      <w:r>
-        <w:t>Kada</w:t>
-      </w:r>
-      <w:proofErr w:type="spellEnd"/>
-      <w:r>
-        <w:t xml:space="preserve"> je </w:t>
-      </w:r>
-      <w:proofErr w:type="spellStart"/>
-      <w:r>
-        <w:t>saobraćaj</w:t>
-      </w:r>
-      <w:proofErr w:type="spellEnd"/>
-      <w:r>
-        <w:t xml:space="preserve"> </w:t>
-      </w:r>
-      <w:proofErr w:type="spellStart"/>
-      <w:r>
-        <w:t>preopterećen</w:t>
-      </w:r>
-      <w:proofErr w:type="spellEnd"/>
-      <w:r>
-        <w:t xml:space="preserve">, </w:t>
-      </w:r>
-      <w:proofErr w:type="spellStart"/>
-      <w:r>
-        <w:t>i</w:t>
-      </w:r>
-      <w:proofErr w:type="spellEnd"/>
-      <w:r>
-        <w:t xml:space="preserve"> </w:t>
-      </w:r>
-      <w:proofErr w:type="spellStart"/>
-      <w:r>
-        <w:t>drugi</w:t>
-      </w:r>
-      <w:proofErr w:type="spellEnd"/>
-      <w:r>
-        <w:t xml:space="preserve"> </w:t>
-      </w:r>
-      <w:proofErr w:type="spellStart"/>
-      <w:r>
-        <w:t>sajtovi</w:t>
-      </w:r>
-      <w:proofErr w:type="spellEnd"/>
-      <w:r>
-        <w:t xml:space="preserve"> </w:t>
-      </w:r>
-      <w:proofErr w:type="spellStart"/>
-      <w:r>
-        <w:t>koje</w:t>
-      </w:r>
-      <w:proofErr w:type="spellEnd"/>
-      <w:r>
-        <w:t xml:space="preserve"> je </w:t>
-      </w:r>
-      <w:proofErr w:type="spellStart"/>
-      <w:r>
-        <w:t>hostovao</w:t>
-      </w:r>
-      <w:proofErr w:type="spellEnd"/>
-      <w:r>
-        <w:t xml:space="preserve"> </w:t>
-      </w:r>
-      <w:proofErr w:type="spellStart"/>
-      <w:r>
-        <w:t>isti</w:t>
-      </w:r>
-      <w:proofErr w:type="spellEnd"/>
-      <w:r>
-        <w:t xml:space="preserve"> </w:t>
-      </w:r>
-      <w:proofErr w:type="spellStart"/>
-      <w:r>
-        <w:t>provajder</w:t>
-      </w:r>
-      <w:proofErr w:type="spellEnd"/>
-      <w:r>
-        <w:t xml:space="preserve"> </w:t>
-      </w:r>
-      <w:proofErr w:type="spellStart"/>
-      <w:r>
-        <w:t>mogu</w:t>
-      </w:r>
-      <w:proofErr w:type="spellEnd"/>
-      <w:r>
-        <w:t xml:space="preserve"> </w:t>
-      </w:r>
-      <w:proofErr w:type="spellStart"/>
-      <w:r>
-        <w:t>postati</w:t>
-      </w:r>
-      <w:proofErr w:type="spellEnd"/>
-      <w:r>
-        <w:t xml:space="preserve"> </w:t>
-      </w:r>
-      <w:proofErr w:type="spellStart"/>
-      <w:r>
-        <w:t>nedostupni.</w:t>
-      </w:r>
-      <w:r>
-        <w:t>Svako</w:t>
-      </w:r>
-      <w:proofErr w:type="spellEnd"/>
-      <w:r>
-        <w:t xml:space="preserve"> </w:t>
-      </w:r>
-      <w:proofErr w:type="spellStart"/>
-      <w:r>
-        <w:t>može</w:t>
-      </w:r>
-      <w:proofErr w:type="spellEnd"/>
-      <w:r>
-        <w:t xml:space="preserve"> </w:t>
-      </w:r>
-      <w:proofErr w:type="spellStart"/>
-      <w:r>
-        <w:t>biti</w:t>
-      </w:r>
-      <w:proofErr w:type="spellEnd"/>
-      <w:r>
-        <w:t xml:space="preserve"> </w:t>
-      </w:r>
-      <w:proofErr w:type="spellStart"/>
-      <w:r>
-        <w:t>žrtva</w:t>
-      </w:r>
-      <w:proofErr w:type="spellEnd"/>
+      <w:r>
+        <w:t>, ucena, uznemiravanje, privlačenje pažnje i ostvarivanje konkurentske prednosti (naročito u onlajn igricama).</w:t>
+      </w:r>
+      <w:r>
+        <w:t xml:space="preserve"> Jedna od najpoznatijih meta DDoS napada je Sony Playstation. Iz kompanije kažu da se napadi dešavaju bukvalno svakoga dana, pored Sony-a česta žrtva napada je i Xbox. </w:t>
+      </w:r>
+    </w:p>
+    <w:p>
+      <w:pPr>
+        <w:rPr>
+          <w:lang w:val="sr-Latn-RS"/>
+        </w:rPr>
+      </w:pPr>
+      <w:r>
+        <w:t>DDoS napade je relativno lako izvesti, teško ih je sprečiti i generalno su veoma efikasni. Druge kompanije koje nisu direktna meta napada su ponekad kolateralna šteta. Kada je saobraćaj preopterećen, i drugi sajtovi koje je hostovao isti provajder mogu postati nedostupni.</w:t>
+      </w:r>
+      <w:r>
+        <w:t>Svako može biti žrtva.</w:t>
+      </w:r>
+    </w:p>
+    <w:p>
+      <w:r>
+        <w:t>U nastavku biće detaljno opisani  DDoS na</w:t>
+      </w:r>
+      <w:r>
+        <w:t>padi, vrste napada</w:t>
+      </w:r>
+      <w:r>
+        <w:t>,</w:t>
+      </w:r>
+      <w:r>
+        <w:t xml:space="preserve"> motivi</w:t>
+      </w:r>
+      <w:r>
+        <w:t>,</w:t>
+      </w:r>
+      <w:r>
+        <w:t xml:space="preserve"> ko su mete napada. N</w:t>
+      </w:r>
+      <w:r>
+        <w:t>ajvažnije od svega, uslediće opis prevencije i zaštite</w:t>
+      </w:r>
       <w:r>
         <w:t>.</w:t>
       </w:r>
-    </w:p>
-    <w:p>
-      <w:r>
-        <w:t xml:space="preserve">U </w:t>
-      </w:r>
-      <w:proofErr w:type="spellStart"/>
-      <w:r>
-        <w:t>nastavku</w:t>
-      </w:r>
-      <w:proofErr w:type="spellEnd"/>
-      <w:r>
-        <w:t xml:space="preserve"> </w:t>
-      </w:r>
-      <w:proofErr w:type="spellStart"/>
-      <w:r>
-        <w:t>biće</w:t>
-      </w:r>
-      <w:proofErr w:type="spellEnd"/>
-      <w:r>
-        <w:t xml:space="preserve"> </w:t>
-      </w:r>
-      <w:proofErr w:type="spellStart"/>
-      <w:r>
-        <w:t>detaljno</w:t>
-      </w:r>
-      <w:proofErr w:type="spellEnd"/>
-      <w:r>
-        <w:t xml:space="preserve"> </w:t>
-      </w:r>
-      <w:proofErr w:type="spellStart"/>
-      <w:proofErr w:type="gramStart"/>
-      <w:r>
-        <w:t>opisani</w:t>
-      </w:r>
-      <w:proofErr w:type="spellEnd"/>
-      <w:r>
-        <w:t xml:space="preserve">  DDoS</w:t>
-      </w:r>
-      <w:proofErr w:type="gramEnd"/>
-      <w:r>
-        <w:t xml:space="preserve"> </w:t>
-      </w:r>
-      <w:proofErr w:type="spellStart"/>
-      <w:r>
-        <w:t>na</w:t>
-      </w:r>
-      <w:r>
-        <w:t>padi</w:t>
-      </w:r>
-      <w:proofErr w:type="spellEnd"/>
-      <w:r>
-        <w:t xml:space="preserve">, </w:t>
-      </w:r>
-      <w:proofErr w:type="spellStart"/>
-      <w:r>
-        <w:t>vrste</w:t>
-      </w:r>
-      <w:proofErr w:type="spellEnd"/>
-      <w:r>
-        <w:t xml:space="preserve"> </w:t>
-      </w:r>
-      <w:proofErr w:type="spellStart"/>
-      <w:r>
-        <w:t>napada</w:t>
-      </w:r>
-      <w:proofErr w:type="spellEnd"/>
-      <w:r>
-        <w:t>,</w:t>
-      </w:r>
-      <w:r>
-        <w:t xml:space="preserve"> </w:t>
-      </w:r>
-      <w:proofErr w:type="spellStart"/>
-      <w:r>
-        <w:t>motivi</w:t>
-      </w:r>
-      <w:proofErr w:type="spellEnd"/>
-      <w:r>
-        <w:t>,</w:t>
-      </w:r>
-      <w:r>
-        <w:t xml:space="preserve"> </w:t>
-      </w:r>
-      <w:proofErr w:type="spellStart"/>
-      <w:r>
-        <w:t>ko</w:t>
-      </w:r>
-      <w:proofErr w:type="spellEnd"/>
-      <w:r>
-        <w:t xml:space="preserve"> </w:t>
-      </w:r>
-      <w:proofErr w:type="spellStart"/>
-      <w:r>
-        <w:t>su</w:t>
-      </w:r>
-      <w:proofErr w:type="spellEnd"/>
-      <w:r>
-        <w:t xml:space="preserve"> mete </w:t>
-      </w:r>
-      <w:proofErr w:type="spellStart"/>
-      <w:r>
-        <w:t>napada</w:t>
-      </w:r>
-      <w:proofErr w:type="spellEnd"/>
-      <w:r>
-        <w:t xml:space="preserve">. </w:t>
-      </w:r>
-      <w:proofErr w:type="spellStart"/>
-      <w:r>
-        <w:t>N</w:t>
-      </w:r>
-      <w:r>
-        <w:t>ajvažnije</w:t>
-      </w:r>
-      <w:proofErr w:type="spellEnd"/>
-      <w:r>
-        <w:t xml:space="preserve"> </w:t>
-      </w:r>
-      <w:proofErr w:type="gramStart"/>
-      <w:r>
-        <w:t>od</w:t>
-      </w:r>
-      <w:proofErr w:type="gramEnd"/>
-      <w:r>
-        <w:t xml:space="preserve"> </w:t>
-      </w:r>
-      <w:proofErr w:type="spellStart"/>
-      <w:r>
-        <w:t>svega</w:t>
-      </w:r>
-      <w:proofErr w:type="spellEnd"/>
-      <w:r>
-        <w:t xml:space="preserve">, </w:t>
-      </w:r>
-      <w:proofErr w:type="spellStart"/>
-      <w:r>
-        <w:t>uslediće</w:t>
-      </w:r>
-      <w:proofErr w:type="spellEnd"/>
-      <w:r>
-        <w:t xml:space="preserve"> </w:t>
-      </w:r>
-      <w:proofErr w:type="spellStart"/>
-      <w:r>
-        <w:t>opis</w:t>
-      </w:r>
-      <w:proofErr w:type="spellEnd"/>
-      <w:r>
-        <w:t xml:space="preserve"> </w:t>
-      </w:r>
-      <w:proofErr w:type="spellStart"/>
-      <w:r>
-        <w:t>prevencije</w:t>
-      </w:r>
-      <w:proofErr w:type="spellEnd"/>
-      <w:r>
-        <w:t xml:space="preserve"> </w:t>
-      </w:r>
-      <w:proofErr w:type="spellStart"/>
-      <w:r>
-        <w:t>i</w:t>
-      </w:r>
-      <w:proofErr w:type="spellEnd"/>
-      <w:r>
-        <w:t xml:space="preserve"> </w:t>
-      </w:r>
-      <w:proofErr w:type="spellStart"/>
-      <w:r>
-        <w:t>zaštite</w:t>
-      </w:r>
-      <w:proofErr w:type="spellEnd"/>
-      <w:r>
-        <w:t>.</w:t>
-      </w:r>
-      <w:r>
-        <w:t xml:space="preserve"> </w:t>
-      </w:r>
-      <w:proofErr w:type="spellStart"/>
-      <w:r>
-        <w:t>Za</w:t>
-      </w:r>
-      <w:proofErr w:type="spellEnd"/>
-      <w:r>
-        <w:t xml:space="preserve"> </w:t>
-      </w:r>
-      <w:proofErr w:type="spellStart"/>
-      <w:r>
-        <w:t>svaku</w:t>
-      </w:r>
-      <w:proofErr w:type="spellEnd"/>
-      <w:r>
-        <w:t xml:space="preserve"> </w:t>
-      </w:r>
-      <w:proofErr w:type="spellStart"/>
-      <w:r>
-        <w:t>vrstu</w:t>
-      </w:r>
-      <w:proofErr w:type="spellEnd"/>
-      <w:r>
-        <w:t xml:space="preserve"> </w:t>
-      </w:r>
-      <w:proofErr w:type="spellStart"/>
-      <w:r>
-        <w:t>napada</w:t>
-      </w:r>
-      <w:proofErr w:type="spellEnd"/>
-      <w:r>
-        <w:t xml:space="preserve"> </w:t>
-      </w:r>
-      <w:proofErr w:type="spellStart"/>
-      <w:r>
-        <w:t>postoji</w:t>
-      </w:r>
-      <w:proofErr w:type="spellEnd"/>
-      <w:r>
-        <w:t xml:space="preserve"> </w:t>
-      </w:r>
-      <w:proofErr w:type="spellStart"/>
-      <w:r>
-        <w:t>neki</w:t>
-      </w:r>
-      <w:proofErr w:type="spellEnd"/>
-      <w:r>
-        <w:t xml:space="preserve"> vid </w:t>
-      </w:r>
-      <w:proofErr w:type="spellStart"/>
-      <w:r>
-        <w:t>zaštite</w:t>
-      </w:r>
-      <w:proofErr w:type="spellEnd"/>
-      <w:r>
-        <w:t xml:space="preserve">. </w:t>
-      </w:r>
-      <w:proofErr w:type="spellStart"/>
-      <w:r>
-        <w:t>Zaštita</w:t>
-      </w:r>
-      <w:proofErr w:type="spellEnd"/>
-      <w:r>
-        <w:t xml:space="preserve"> se </w:t>
-      </w:r>
-      <w:proofErr w:type="spellStart"/>
-      <w:r>
-        <w:t>svodi</w:t>
-      </w:r>
-      <w:proofErr w:type="spellEnd"/>
-      <w:r>
-        <w:t xml:space="preserve"> </w:t>
-      </w:r>
-      <w:proofErr w:type="spellStart"/>
-      <w:proofErr w:type="gramStart"/>
-      <w:r>
-        <w:t>na</w:t>
-      </w:r>
-      <w:proofErr w:type="spellEnd"/>
-      <w:proofErr w:type="gramEnd"/>
-      <w:r>
-        <w:t xml:space="preserve"> </w:t>
-      </w:r>
-      <w:proofErr w:type="spellStart"/>
-      <w:r>
-        <w:t>korišćenje</w:t>
-      </w:r>
-      <w:proofErr w:type="spellEnd"/>
-      <w:r>
-        <w:t xml:space="preserve"> </w:t>
-      </w:r>
-      <w:proofErr w:type="spellStart"/>
-      <w:r>
-        <w:t>sigurnosnih</w:t>
-      </w:r>
-      <w:proofErr w:type="spellEnd"/>
-      <w:r>
-        <w:t xml:space="preserve"> </w:t>
-      </w:r>
-      <w:proofErr w:type="spellStart"/>
-      <w:r>
-        <w:t>programa</w:t>
-      </w:r>
-      <w:proofErr w:type="spellEnd"/>
-      <w:r>
-        <w:t xml:space="preserve"> </w:t>
-      </w:r>
-      <w:proofErr w:type="spellStart"/>
-      <w:r>
-        <w:t>i</w:t>
-      </w:r>
-      <w:proofErr w:type="spellEnd"/>
-      <w:r>
-        <w:t xml:space="preserve"> </w:t>
-      </w:r>
-      <w:proofErr w:type="spellStart"/>
-      <w:r>
-        <w:t>usluga</w:t>
-      </w:r>
-      <w:proofErr w:type="spellEnd"/>
-      <w:r>
-        <w:t xml:space="preserve">. </w:t>
-      </w:r>
-      <w:r>
-        <w:t xml:space="preserve">Na </w:t>
-      </w:r>
-      <w:proofErr w:type="spellStart"/>
-      <w:r>
-        <w:t>samom</w:t>
-      </w:r>
-      <w:proofErr w:type="spellEnd"/>
-      <w:r>
-        <w:t xml:space="preserve"> </w:t>
-      </w:r>
-      <w:proofErr w:type="spellStart"/>
-      <w:r>
-        <w:t>kraju</w:t>
-      </w:r>
-      <w:proofErr w:type="spellEnd"/>
-      <w:r>
-        <w:t xml:space="preserve"> </w:t>
-      </w:r>
-      <w:proofErr w:type="spellStart"/>
-      <w:r>
-        <w:t>sledi</w:t>
-      </w:r>
-      <w:proofErr w:type="spellEnd"/>
-      <w:r>
-        <w:t xml:space="preserve"> </w:t>
-      </w:r>
-      <w:proofErr w:type="spellStart"/>
-      <w:r>
-        <w:t>zakljčak</w:t>
-      </w:r>
-      <w:proofErr w:type="spellEnd"/>
-      <w:r>
-        <w:t xml:space="preserve"> </w:t>
-      </w:r>
-      <w:proofErr w:type="spellStart"/>
-      <w:r>
-        <w:t>infomacija</w:t>
-      </w:r>
-      <w:proofErr w:type="spellEnd"/>
-      <w:r>
-        <w:t xml:space="preserve"> </w:t>
-      </w:r>
-      <w:proofErr w:type="spellStart"/>
-      <w:r>
-        <w:t>navedinih</w:t>
-      </w:r>
-      <w:proofErr w:type="spellEnd"/>
-      <w:r>
-        <w:t xml:space="preserve"> u </w:t>
-      </w:r>
-      <w:proofErr w:type="spellStart"/>
-      <w:r>
-        <w:t>ovom</w:t>
-      </w:r>
-      <w:proofErr w:type="spellEnd"/>
-      <w:r>
-        <w:t xml:space="preserve"> </w:t>
-      </w:r>
-      <w:proofErr w:type="spellStart"/>
-      <w:r>
-        <w:t>radu</w:t>
-      </w:r>
-      <w:proofErr w:type="spellEnd"/>
-      <w:r>
-        <w:t>.</w:t>
+      <w:r>
+        <w:t xml:space="preserve"> Za svaku vrstu napada postoji neki vid zaštite. Zaštita se svodi na korišćenje sigurnosnih programa i usluga. </w:t>
+      </w:r>
+      <w:r>
+        <w:t>Na samom kraju sledi zakljčak infomacija navedinih u ovom radu.</w:t>
       </w:r>
     </w:p>
     <w:p/>
@@ -3668,74 +1603,20 @@
         <w:pStyle w:val="Caption"/>
         <w:jc w:val="center"/>
       </w:pPr>
-      <w:proofErr w:type="spellStart"/>
-      <w:proofErr w:type="gramStart"/>
-      <w:r>
-        <w:t>Slika</w:t>
-      </w:r>
-      <w:proofErr w:type="spellEnd"/>
-      <w:r>
-        <w:t xml:space="preserve">  </w:t>
-      </w:r>
-      <w:proofErr w:type="gramEnd"/>
-      <w:r>
-        <w:fldChar w:fldCharType="begin"/>
-      </w:r>
-      <w:r>
-        <w:instrText xml:space="preserve"> SEQ Slika_ \* ARABIC </w:instrText>
-      </w:r>
-      <w:r>
-        <w:fldChar w:fldCharType="separate"/>
-      </w:r>
-      <w:r>
-        <w:rPr>
-          <w:noProof/>
-        </w:rPr>
-        <w:t>1</w:t>
-      </w:r>
-      <w:r>
-        <w:fldChar w:fldCharType="end"/>
-      </w:r>
-      <w:r>
-        <w:t xml:space="preserve">. </w:t>
-      </w:r>
-      <w:proofErr w:type="spellStart"/>
-      <w:r>
-        <w:t>Slikovit</w:t>
-      </w:r>
-      <w:proofErr w:type="spellEnd"/>
-      <w:r>
-        <w:t xml:space="preserve"> </w:t>
-      </w:r>
-      <w:proofErr w:type="spellStart"/>
-      <w:r>
-        <w:t>prikaz</w:t>
-      </w:r>
-      <w:proofErr w:type="spellEnd"/>
-      <w:r>
-        <w:t xml:space="preserve"> DDoS </w:t>
-      </w:r>
-      <w:proofErr w:type="spellStart"/>
-      <w:r>
-        <w:t>napada</w:t>
-      </w:r>
-      <w:proofErr w:type="spellEnd"/>
-      <w:r>
-        <w:t xml:space="preserve"> </w:t>
-      </w:r>
-      <w:proofErr w:type="spellStart"/>
-      <w:r>
-        <w:t>saobraćajnom</w:t>
-      </w:r>
-      <w:proofErr w:type="spellEnd"/>
-      <w:r>
-        <w:t xml:space="preserve"> </w:t>
-      </w:r>
-      <w:proofErr w:type="spellStart"/>
-      <w:r>
-        <w:t>gužvom</w:t>
-      </w:r>
-      <w:proofErr w:type="spellEnd"/>
+      <w:r>
+        <w:t xml:space="preserve">Slika  </w:t>
+      </w:r>
+      <w:fldSimple w:instr=" SEQ Slika_ \* ARABIC ">
+        <w:r>
+          <w:rPr>
+            <w:noProof/>
+          </w:rPr>
+          <w:t>1</w:t>
+        </w:r>
+      </w:fldSimple>
+      <w:r>
+        <w:t>. Slikovit prikaz DDoS napada saobraćajnom gužvom</w:t>
+      </w:r>
     </w:p>
     <w:p/>
     <w:p>
@@ -3750,6 +1631,19 @@
         </w:rPr>
         <w:t>-------------------</w:t>
       </w:r>
+      <w:r>
+        <w:rPr>
+          <w:lang w:val="sr-Latn-RS"/>
+        </w:rPr>
+        <w:t xml:space="preserve"> test za komitt</w:t>
+      </w:r>
+    </w:p>
+    <w:p>
+      <w:pPr>
+        <w:rPr>
+          <w:lang w:val="sr-Latn-RS"/>
+        </w:rPr>
+      </w:pPr>
       <w:bookmarkStart w:id="0" w:name="_GoBack"/>
       <w:bookmarkEnd w:id="0"/>
     </w:p>
@@ -3792,26 +1686,16 @@
           <w:rFonts w:ascii="Times New Roman" w:hAnsi="Times New Roman" w:cs="Times New Roman"/>
         </w:rPr>
       </w:pPr>
-      <w:proofErr w:type="spellStart"/>
       <w:r>
         <w:rPr>
           <w:rFonts w:ascii="Times New Roman" w:hAnsi="Times New Roman" w:cs="Times New Roman"/>
         </w:rPr>
         <w:t>Literatura</w:t>
       </w:r>
-      <w:proofErr w:type="spellEnd"/>
-    </w:p>
-    <w:p>
-      <w:r>
-        <w:t>[1]. “What is DDoS attack?</w:t>
-      </w:r>
-      <w:proofErr w:type="gramStart"/>
-      <w:r>
-        <w:t>”,</w:t>
-      </w:r>
-      <w:proofErr w:type="gramEnd"/>
-      <w:r>
-        <w:t xml:space="preserve"> AWS, </w:t>
+    </w:p>
+    <w:p>
+      <w:r>
+        <w:t xml:space="preserve">[1]. “What is DDoS attack?”, AWS, </w:t>
       </w:r>
       <w:hyperlink r:id="rId7" w:history="1">
         <w:r>
@@ -3858,15 +1742,7 @@
     </w:p>
     <w:p>
       <w:r>
-        <w:t xml:space="preserve">[3]. “DDoS Attacks”, </w:t>
-      </w:r>
-      <w:proofErr w:type="spellStart"/>
-      <w:r>
-        <w:t>Imperva</w:t>
-      </w:r>
-      <w:proofErr w:type="spellEnd"/>
-      <w:r>
-        <w:t xml:space="preserve">, </w:t>
+        <w:t xml:space="preserve">[3]. “DDoS Attacks”, Imperva, </w:t>
       </w:r>
       <w:hyperlink r:id="rId9" w:history="1">
         <w:r>
@@ -3876,23 +1752,13 @@
           <w:t>https://www.imperva.com/learn/ddos/ddos-attacks/</w:t>
         </w:r>
       </w:hyperlink>
-      <w:proofErr w:type="gramStart"/>
       <w:r>
         <w:t>,  04.11.2021</w:t>
       </w:r>
-      <w:proofErr w:type="gramEnd"/>
-    </w:p>
-    <w:p>
-      <w:r>
-        <w:t xml:space="preserve">[4]. “7 Tips for Defending Your Network against DDoS Attacks”, </w:t>
-      </w:r>
-      <w:proofErr w:type="spellStart"/>
-      <w:r>
-        <w:t>Corero</w:t>
-      </w:r>
-      <w:proofErr w:type="spellEnd"/>
-      <w:r>
-        <w:t xml:space="preserve">, </w:t>
+    </w:p>
+    <w:p>
+      <w:r>
+        <w:t xml:space="preserve">[4]. “7 Tips for Defending Your Network against DDoS Attacks”, Corero, </w:t>
       </w:r>
       <w:hyperlink r:id="rId10" w:history="1">
         <w:r>

</xml_diff>